<commit_message>
type of research, type of sampling pati system dev kulang
</commit_message>
<xml_diff>
--- a/CHAPTERS/CAI - Preschool - Chapter 3 - slightly edited.docx
+++ b/CHAPTERS/CAI - Preschool - Chapter 3 - slightly edited.docx
@@ -861,7 +861,7 @@
                 <w:sz w:val="24"/>
                 <w:szCs w:val="24"/>
               </w:rPr>
-              <w:t>5</w:t>
+              <w:t>10</w:t>
             </w:r>
           </w:p>
         </w:tc>
@@ -914,7 +914,15 @@
                 <w:sz w:val="24"/>
                 <w:szCs w:val="24"/>
               </w:rPr>
-              <w:t>20</w:t>
+              <w:t>2</w:t>
+            </w:r>
+            <w:r>
+              <w:rPr>
+                <w:rFonts w:ascii="Times New Roman" w:hAnsi="Times New Roman" w:cs="Times New Roman"/>
+                <w:sz w:val="24"/>
+                <w:szCs w:val="24"/>
+              </w:rPr>
+              <w:t>5</w:t>
             </w:r>
           </w:p>
         </w:tc>
@@ -1155,7 +1163,15 @@
           <w:sz w:val="24"/>
           <w:szCs w:val="24"/>
         </w:rPr>
-        <w:t>five (5) web-development expert</w:t>
+        <w:t>ten (10)</w:t>
+      </w:r>
+      <w:r>
+        <w:rPr>
+          <w:rFonts w:ascii="Times New Roman" w:hAnsi="Times New Roman" w:cs="Times New Roman"/>
+          <w:sz w:val="24"/>
+          <w:szCs w:val="24"/>
+        </w:rPr>
+        <w:t xml:space="preserve"> web-development expert</w:t>
       </w:r>
       <w:r>
         <w:rPr>
@@ -1180,7 +1196,18 @@
           <w:sz w:val="24"/>
           <w:szCs w:val="24"/>
         </w:rPr>
-        <w:t>totaling into twenty (20) overall respondents</w:t>
+        <w:t>totaling into twenty (25</w:t>
+      </w:r>
+      <w:bookmarkStart w:id="0" w:name="_GoBack"/>
+      <w:bookmarkEnd w:id="0"/>
+      <w:r>
+        <w:rPr>
+          <w:rFonts w:ascii="Times New Roman" w:hAnsi="Times New Roman" w:cs="Times New Roman"/>
+          <w:color w:val="00B0F0"/>
+          <w:sz w:val="24"/>
+          <w:szCs w:val="24"/>
+        </w:rPr>
+        <w:t>) overall respondents</w:t>
       </w:r>
       <w:r>
         <w:rPr>
@@ -3060,17 +3087,7 @@
           <w:sz w:val="24"/>
           <w:szCs w:val="24"/>
         </w:rPr>
-        <w:t>ew and Retrospect, and Release</w:t>
-      </w:r>
-      <w:bookmarkStart w:id="0" w:name="_GoBack"/>
-      <w:bookmarkEnd w:id="0"/>
-      <w:r>
-        <w:rPr>
-          <w:rFonts w:ascii="Times New Roman" w:hAnsi="Times New Roman" w:cs="Times New Roman"/>
-          <w:sz w:val="24"/>
-          <w:szCs w:val="24"/>
-        </w:rPr>
-        <w:t>.</w:t>
+        <w:t>ew and Retrospect, and Release.</w:t>
       </w:r>
     </w:p>
     <w:p>
@@ -21226,6 +21243,23 @@
 </file>
 
 <file path=customXml/item1.xml><?xml version="1.0" encoding="utf-8"?>
+<?mso-contentType ?>
+<FormTemplates xmlns="http://schemas.microsoft.com/sharepoint/v3/contenttype/forms">
+  <Display>DocumentLibraryForm</Display>
+  <Edit>DocumentLibraryForm</Edit>
+  <New>DocumentLibraryForm</New>
+</FormTemplates>
+</file>
+
+<file path=customXml/item2.xml><?xml version="1.0" encoding="utf-8"?>
+<p:properties xmlns:p="http://schemas.microsoft.com/office/2006/metadata/properties" xmlns:xsi="http://www.w3.org/2001/XMLSchema-instance" xmlns:pc="http://schemas.microsoft.com/office/infopath/2007/PartnerControls">
+  <documentManagement>
+    <ReferenceId xmlns="7ef2587b-823d-4cda-bb1f-d0dc1fa5456b" xsi:nil="true"/>
+  </documentManagement>
+</p:properties>
+</file>
+
+<file path=customXml/item3.xml><?xml version="1.0" encoding="utf-8"?>
 <ct:contentTypeSchema xmlns:ct="http://schemas.microsoft.com/office/2006/metadata/contentType" xmlns:ma="http://schemas.microsoft.com/office/2006/metadata/properties/metaAttributes" ct:_="" ma:_="" ma:contentTypeName="Document" ma:contentTypeID="0x0101004B134D5210461A47BE9B1FE5E8928000" ma:contentTypeVersion="5" ma:contentTypeDescription="Create a new document." ma:contentTypeScope="" ma:versionID="5ffd7fd62f02a532d32594f4a6ef14db">
   <xsd:schema xmlns:xsd="http://www.w3.org/2001/XMLSchema" xmlns:xs="http://www.w3.org/2001/XMLSchema" xmlns:p="http://schemas.microsoft.com/office/2006/metadata/properties" xmlns:ns2="7ef2587b-823d-4cda-bb1f-d0dc1fa5456b" targetNamespace="http://schemas.microsoft.com/office/2006/metadata/properties" ma:root="true" ma:fieldsID="ee008fd042bfcfbb42013fe2f96efe63" ns2:_="">
     <xsd:import namespace="7ef2587b-823d-4cda-bb1f-d0dc1fa5456b"/>
@@ -21377,28 +21411,29 @@
 </ct:contentTypeSchema>
 </file>
 
-<file path=customXml/item2.xml><?xml version="1.0" encoding="utf-8"?>
-<p:properties xmlns:p="http://schemas.microsoft.com/office/2006/metadata/properties" xmlns:xsi="http://www.w3.org/2001/XMLSchema-instance" xmlns:pc="http://schemas.microsoft.com/office/infopath/2007/PartnerControls">
-  <documentManagement>
-    <ReferenceId xmlns="7ef2587b-823d-4cda-bb1f-d0dc1fa5456b" xsi:nil="true"/>
-  </documentManagement>
-</p:properties>
-</file>
-
-<file path=customXml/item3.xml><?xml version="1.0" encoding="utf-8"?>
-<?mso-contentType ?>
-<FormTemplates xmlns="http://schemas.microsoft.com/sharepoint/v3/contenttype/forms">
-  <Display>DocumentLibraryForm</Display>
-  <Edit>DocumentLibraryForm</Edit>
-  <New>DocumentLibraryForm</New>
-</FormTemplates>
-</file>
-
 <file path=customXml/item4.xml><?xml version="1.0" encoding="utf-8"?>
 <b:Sources xmlns:b="http://schemas.openxmlformats.org/officeDocument/2006/bibliography" xmlns="http://schemas.openxmlformats.org/officeDocument/2006/bibliography" SelectedStyle="\APASixthEditionOfficeOnline.xsl" StyleName="APA" Version="6"/>
 </file>
 
 <file path=customXml/itemProps1.xml><?xml version="1.0" encoding="utf-8"?>
+<ds:datastoreItem xmlns:ds="http://schemas.openxmlformats.org/officeDocument/2006/customXml" ds:itemID="{202C7240-20E9-4DB4-A4D2-62114D151306}">
+  <ds:schemaRefs>
+    <ds:schemaRef ds:uri="http://schemas.microsoft.com/sharepoint/v3/contenttype/forms"/>
+  </ds:schemaRefs>
+</ds:datastoreItem>
+</file>
+
+<file path=customXml/itemProps2.xml><?xml version="1.0" encoding="utf-8"?>
+<ds:datastoreItem xmlns:ds="http://schemas.openxmlformats.org/officeDocument/2006/customXml" ds:itemID="{1AF4120D-BB60-4453-9501-F454DC2D0B44}">
+  <ds:schemaRefs>
+    <ds:schemaRef ds:uri="http://schemas.microsoft.com/office/2006/metadata/properties"/>
+    <ds:schemaRef ds:uri="http://schemas.microsoft.com/office/infopath/2007/PartnerControls"/>
+    <ds:schemaRef ds:uri="7ef2587b-823d-4cda-bb1f-d0dc1fa5456b"/>
+  </ds:schemaRefs>
+</ds:datastoreItem>
+</file>
+
+<file path=customXml/itemProps3.xml><?xml version="1.0" encoding="utf-8"?>
 <ds:datastoreItem xmlns:ds="http://schemas.openxmlformats.org/officeDocument/2006/customXml" ds:itemID="{93EE1165-341E-49A5-9A28-296890861522}">
   <ds:schemaRefs>
     <ds:schemaRef ds:uri="http://schemas.microsoft.com/office/2006/metadata/contentType"/>
@@ -21416,26 +21451,8 @@
 </ds:datastoreItem>
 </file>
 
-<file path=customXml/itemProps2.xml><?xml version="1.0" encoding="utf-8"?>
-<ds:datastoreItem xmlns:ds="http://schemas.openxmlformats.org/officeDocument/2006/customXml" ds:itemID="{1AF4120D-BB60-4453-9501-F454DC2D0B44}">
-  <ds:schemaRefs>
-    <ds:schemaRef ds:uri="http://schemas.microsoft.com/office/2006/metadata/properties"/>
-    <ds:schemaRef ds:uri="http://schemas.microsoft.com/office/infopath/2007/PartnerControls"/>
-    <ds:schemaRef ds:uri="7ef2587b-823d-4cda-bb1f-d0dc1fa5456b"/>
-  </ds:schemaRefs>
-</ds:datastoreItem>
-</file>
-
-<file path=customXml/itemProps3.xml><?xml version="1.0" encoding="utf-8"?>
-<ds:datastoreItem xmlns:ds="http://schemas.openxmlformats.org/officeDocument/2006/customXml" ds:itemID="{202C7240-20E9-4DB4-A4D2-62114D151306}">
-  <ds:schemaRefs>
-    <ds:schemaRef ds:uri="http://schemas.microsoft.com/sharepoint/v3/contenttype/forms"/>
-  </ds:schemaRefs>
-</ds:datastoreItem>
-</file>
-
 <file path=customXml/itemProps4.xml><?xml version="1.0" encoding="utf-8"?>
-<ds:datastoreItem xmlns:ds="http://schemas.openxmlformats.org/officeDocument/2006/customXml" ds:itemID="{D500222A-E496-4E4C-A89A-010F0B57BFEB}">
+<ds:datastoreItem xmlns:ds="http://schemas.openxmlformats.org/officeDocument/2006/customXml" ds:itemID="{BEB5F07D-42FC-47D9-B9EC-BCC75DB3EEA2}">
   <ds:schemaRefs>
     <ds:schemaRef ds:uri="http://schemas.openxmlformats.org/officeDocument/2006/bibliography"/>
   </ds:schemaRefs>

</xml_diff>